<commit_message>
Added new elit practica
</commit_message>
<xml_diff>
--- a/ДММР/Практическая_работа_2_ДММР.docx
+++ b/ДММР/Практическая_работа_2_ДММР.docx
@@ -137,7 +137,7 @@
           </w:tcPr>
           <w:p>
             <w:pPr>
-              <w:pStyle w:val="14"/>
+              <w:pStyle w:val="8"/>
               <w:jc w:val="center"/>
             </w:pPr>
             <w:r>
@@ -152,7 +152,7 @@
           </w:p>
           <w:p>
             <w:pPr>
-              <w:pStyle w:val="14"/>
+              <w:pStyle w:val="8"/>
               <w:jc w:val="center"/>
               <w:rPr>
                 <w:b/>
@@ -357,7 +357,7 @@
     </w:p>
     <w:tbl>
       <w:tblPr>
-        <w:tblStyle w:val="21"/>
+        <w:tblStyle w:val="18"/>
         <w:tblW w:w="0" w:type="auto"/>
         <w:tblInd w:w="-601" w:type="dxa"/>
         <w:tblBorders>
@@ -390,6 +390,12 @@
             <w:insideH w:val="none" w:color="auto" w:sz="0" w:space="0"/>
             <w:insideV w:val="none" w:color="auto" w:sz="0" w:space="0"/>
           </w:tblBorders>
+          <w:tblCellMar>
+            <w:top w:w="0" w:type="dxa"/>
+            <w:left w:w="108" w:type="dxa"/>
+            <w:bottom w:w="0" w:type="dxa"/>
+            <w:right w:w="108" w:type="dxa"/>
+          </w:tblCellMar>
         </w:tblPrEx>
         <w:trPr>
           <w:trHeight w:val="635" w:hRule="atLeast"/>
@@ -429,7 +435,29 @@
               </w:rPr>
             </w:pPr>
             <w:r>
-              <w:t xml:space="preserve">Грачев А. В.   </w:t>
+              <w:rPr>
+                <w:lang w:val="ru-RU"/>
+              </w:rPr>
+              <w:t>Зенина</w:t>
+            </w:r>
+            <w:r>
+              <w:rPr>
+                <w:rFonts w:hint="default"/>
+                <w:lang w:val="ru-RU"/>
+              </w:rPr>
+              <w:t xml:space="preserve"> </w:t>
+            </w:r>
+            <w:r>
+              <w:t>А.</w:t>
+            </w:r>
+            <w:r>
+              <w:rPr>
+                <w:lang w:val="ru-RU"/>
+              </w:rPr>
+              <w:t>А</w:t>
+            </w:r>
+            <w:r>
+              <w:t xml:space="preserve">.   </w:t>
             </w:r>
             <w:r>
               <w:rPr>
@@ -518,7 +546,7 @@
     </w:p>
     <w:tbl>
       <w:tblPr>
-        <w:tblStyle w:val="21"/>
+        <w:tblStyle w:val="18"/>
         <w:tblW w:w="0" w:type="auto"/>
         <w:tblInd w:w="-601" w:type="dxa"/>
         <w:tblBorders>
@@ -905,7 +933,7 @@
           <w:rFonts w:hint="default"/>
           <w:lang w:val="en-US"/>
         </w:rPr>
-        <w:t>63A4E</w:t>
+        <w:t>63A6E</w:t>
       </w:r>
       <w:r>
         <w:t>. Данные, которые даны условием задачи:</w:t>
@@ -947,7 +975,21 @@
           <w:rFonts w:hint="default"/>
           <w:lang w:val="ru-RU"/>
         </w:rPr>
-        <w:t>0,25 КВт</w:t>
+        <w:t>0,</w:t>
+      </w:r>
+      <w:r>
+        <w:rPr>
+          <w:rFonts w:hint="default"/>
+          <w:lang w:val="en-US"/>
+        </w:rPr>
+        <w:t>18</w:t>
+      </w:r>
+      <w:r>
+        <w:rPr>
+          <w:rFonts w:hint="default"/>
+          <w:lang w:val="ru-RU"/>
+        </w:rPr>
+        <w:t xml:space="preserve"> КВт</w:t>
       </w:r>
       <w:r>
         <w:t>;</w:t>
@@ -992,7 +1034,7 @@
           <w:rFonts w:hint="default"/>
           <w:lang w:val="en-US"/>
         </w:rPr>
-        <w:t xml:space="preserve">1500  </w:t>
+        <w:t xml:space="preserve">1000  </w:t>
       </w:r>
       <w:r>
         <w:rPr>
@@ -1116,7 +1158,7 @@
     </w:p>
     <w:p>
       <w:pPr>
-        <w:pStyle w:val="10"/>
+        <w:pStyle w:val="9"/>
         <w:jc w:val="center"/>
         <w:rPr>
           <w:rFonts w:hint="default"/>
@@ -1220,7 +1262,23 @@
           <w:vertAlign w:val="baseline"/>
           <w:lang w:val="en-US"/>
         </w:rPr>
-        <w:t>= 5;</w:t>
+        <w:t xml:space="preserve">= </w:t>
+      </w:r>
+      <w:r>
+        <w:rPr>
+          <w:rFonts w:hint="default"/>
+          <w:vertAlign w:val="baseline"/>
+          <w:lang w:val="ru-RU"/>
+        </w:rPr>
+        <w:t>4</w:t>
+      </w:r>
+      <w:r>
+        <w:rPr>
+          <w:rFonts w:hint="default"/>
+          <w:vertAlign w:val="baseline"/>
+          <w:lang w:val="en-US"/>
+        </w:rPr>
+        <w:t>;</w:t>
       </w:r>
     </w:p>
     <w:p>
@@ -1258,7 +1316,23 @@
           <w:vertAlign w:val="baseline"/>
           <w:lang w:val="en-US"/>
         </w:rPr>
-        <w:t xml:space="preserve"> = 14;</w:t>
+        <w:t xml:space="preserve"> = </w:t>
+      </w:r>
+      <w:r>
+        <w:rPr>
+          <w:rFonts w:hint="default"/>
+          <w:vertAlign w:val="baseline"/>
+          <w:lang w:val="ru-RU"/>
+        </w:rPr>
+        <w:t>10</w:t>
+      </w:r>
+      <w:r>
+        <w:rPr>
+          <w:rFonts w:hint="default"/>
+          <w:vertAlign w:val="baseline"/>
+          <w:lang w:val="en-US"/>
+        </w:rPr>
+        <w:t>;</w:t>
       </w:r>
     </w:p>
     <w:p>
@@ -1336,7 +1410,23 @@
           <w:vertAlign w:val="baseline"/>
           <w:lang w:val="en-US"/>
         </w:rPr>
-        <w:t xml:space="preserve"> = 70.</w:t>
+        <w:t xml:space="preserve"> = </w:t>
+      </w:r>
+      <w:r>
+        <w:rPr>
+          <w:rFonts w:hint="default"/>
+          <w:vertAlign w:val="baseline"/>
+          <w:lang w:val="ru-RU"/>
+        </w:rPr>
+        <w:t>40</w:t>
+      </w:r>
+      <w:r>
+        <w:rPr>
+          <w:rFonts w:hint="default"/>
+          <w:vertAlign w:val="baseline"/>
+          <w:lang w:val="en-US"/>
+        </w:rPr>
+        <w:t>.</w:t>
       </w:r>
     </w:p>
     <w:p>
@@ -1408,7 +1498,7 @@
     </w:p>
     <w:p>
       <w:pPr>
-        <w:pStyle w:val="10"/>
+        <w:pStyle w:val="9"/>
         <w:spacing w:line="240" w:lineRule="auto"/>
         <w:jc w:val="center"/>
         <w:rPr>
@@ -1476,7 +1566,7 @@
     </w:p>
     <w:tbl>
       <w:tblPr>
-        <w:tblStyle w:val="21"/>
+        <w:tblStyle w:val="18"/>
         <w:tblpPr w:leftFromText="180" w:rightFromText="180" w:vertAnchor="text" w:horzAnchor="page" w:tblpX="1699" w:tblpY="494"/>
         <w:tblOverlap w:val="never"/>
         <w:tblW w:w="0" w:type="auto"/>
@@ -1772,7 +1862,7 @@
     </w:tbl>
     <w:p>
       <w:pPr>
-        <w:pStyle w:val="10"/>
+        <w:pStyle w:val="9"/>
         <w:rPr>
           <w:rFonts w:hint="default"/>
           <w:vertAlign w:val="baseline"/>
@@ -1841,7 +1931,7 @@
     </w:p>
     <w:tbl>
       <w:tblPr>
-        <w:tblStyle w:val="21"/>
+        <w:tblStyle w:val="18"/>
         <w:tblW w:w="0" w:type="auto"/>
         <w:tblInd w:w="0" w:type="dxa"/>
         <w:tblBorders>
@@ -2010,9 +2100,33 @@
               <w:rPr>
                 <w:rFonts w:hint="default"/>
                 <w:vertAlign w:val="baseline"/>
+                <w:lang w:val="ru-RU"/>
+              </w:rPr>
+              <w:t>104</w:t>
+            </w:r>
+            <w:r>
+              <w:rPr>
+                <w:rFonts w:hint="default"/>
+                <w:vertAlign w:val="baseline"/>
                 <w:lang w:val="en-US"/>
               </w:rPr>
-              <w:t xml:space="preserve">157.08 </w:t>
+              <w:t>.</w:t>
+            </w:r>
+            <w:r>
+              <w:rPr>
+                <w:rFonts w:hint="default"/>
+                <w:vertAlign w:val="baseline"/>
+                <w:lang w:val="ru-RU"/>
+              </w:rPr>
+              <w:t>72</w:t>
+            </w:r>
+            <w:r>
+              <w:rPr>
+                <w:rFonts w:hint="default"/>
+                <w:vertAlign w:val="baseline"/>
+                <w:lang w:val="en-US"/>
+              </w:rPr>
+              <w:t xml:space="preserve"> </w:t>
             </w:r>
             <w:r>
               <w:rPr>
@@ -2098,7 +2212,7 @@
                 <w:vertAlign w:val="baseline"/>
                 <w:lang w:val="ru-RU"/>
               </w:rPr>
-              <w:t>1.5756 Н * м</w:t>
+              <w:t>1.7017 Н * м</w:t>
             </w:r>
           </w:p>
         </w:tc>
@@ -2176,7 +2290,7 @@
                 <w:vertAlign w:val="baseline"/>
                 <w:lang w:val="ru-RU"/>
               </w:rPr>
-              <w:t>7.4874 Н * м</w:t>
+              <w:t>6.4691 Н * м</w:t>
             </w:r>
           </w:p>
         </w:tc>
@@ -2254,7 +2368,7 @@
                 <w:vertAlign w:val="baseline"/>
                 <w:lang w:val="ru-RU"/>
               </w:rPr>
-              <w:t>88.209 Н * м</w:t>
+              <w:t>54.438 Н * м</w:t>
             </w:r>
           </w:p>
         </w:tc>
@@ -2262,7 +2376,7 @@
     </w:tbl>
     <w:p>
       <w:pPr>
-        <w:pStyle w:val="10"/>
+        <w:pStyle w:val="9"/>
         <w:rPr>
           <w:rFonts w:hint="default"/>
           <w:lang w:val="ru-RU"/>
@@ -2419,16 +2533,7 @@
           <w:rFonts w:hint="default"/>
           <w:lang w:val="ru-RU"/>
         </w:rPr>
-        <w:t>ед</w:t>
-      </w:r>
-      <w:bookmarkStart w:id="0" w:name="_GoBack"/>
-      <w:bookmarkEnd w:id="0"/>
-      <w:r>
-        <w:rPr>
-          <w:rFonts w:hint="default"/>
-          <w:lang w:val="ru-RU"/>
-        </w:rPr>
-        <w:t>.</w:t>
+        <w:t>ед.</w:t>
       </w:r>
     </w:p>
     <w:p>
@@ -2646,7 +2751,7 @@
     </w:p>
     <w:p>
       <w:pPr>
-        <w:pStyle w:val="10"/>
+        <w:pStyle w:val="9"/>
         <w:numPr>
           <w:ilvl w:val="0"/>
           <w:numId w:val="0"/>
@@ -2770,7 +2875,7 @@
     </w:p>
     <w:p>
       <w:pPr>
-        <w:pStyle w:val="10"/>
+        <w:pStyle w:val="9"/>
         <w:numPr>
           <w:ilvl w:val="0"/>
           <w:numId w:val="0"/>
@@ -2835,7 +2940,7 @@
     </w:p>
     <w:tbl>
       <w:tblPr>
-        <w:tblStyle w:val="21"/>
+        <w:tblStyle w:val="18"/>
         <w:tblW w:w="0" w:type="auto"/>
         <w:jc w:val="center"/>
         <w:tblBorders>
@@ -2868,12 +2973,6 @@
             <w:insideH w:val="single" w:color="auto" w:sz="4" w:space="0"/>
             <w:insideV w:val="single" w:color="auto" w:sz="4" w:space="0"/>
           </w:tblBorders>
-          <w:tblCellMar>
-            <w:top w:w="0" w:type="dxa"/>
-            <w:left w:w="108" w:type="dxa"/>
-            <w:bottom w:w="0" w:type="dxa"/>
-            <w:right w:w="108" w:type="dxa"/>
-          </w:tblCellMar>
         </w:tblPrEx>
         <w:trPr>
           <w:jc w:val="center"/>
@@ -2967,12 +3066,6 @@
             <w:insideH w:val="single" w:color="auto" w:sz="4" w:space="0"/>
             <w:insideV w:val="single" w:color="auto" w:sz="4" w:space="0"/>
           </w:tblBorders>
-          <w:tblCellMar>
-            <w:top w:w="0" w:type="dxa"/>
-            <w:left w:w="108" w:type="dxa"/>
-            <w:bottom w:w="0" w:type="dxa"/>
-            <w:right w:w="108" w:type="dxa"/>
-          </w:tblCellMar>
         </w:tblPrEx>
         <w:trPr>
           <w:jc w:val="center"/>
@@ -3051,7 +3144,7 @@
     </w:tbl>
     <w:p>
       <w:pPr>
-        <w:pStyle w:val="10"/>
+        <w:pStyle w:val="9"/>
         <w:rPr>
           <w:rFonts w:hint="default"/>
           <w:lang w:val="ru-RU"/>
@@ -3246,7 +3339,7 @@
     </w:p>
     <w:p>
       <w:pPr>
-        <w:pStyle w:val="10"/>
+        <w:pStyle w:val="9"/>
         <w:jc w:val="center"/>
         <w:rPr>
           <w:rFonts w:hint="default"/>
@@ -3305,7 +3398,7 @@
     </w:p>
     <w:tbl>
       <w:tblPr>
-        <w:tblStyle w:val="21"/>
+        <w:tblStyle w:val="18"/>
         <w:tblpPr w:leftFromText="180" w:rightFromText="180" w:vertAnchor="text" w:horzAnchor="page" w:tblpX="1699" w:tblpY="209"/>
         <w:tblOverlap w:val="never"/>
         <w:tblW w:w="0" w:type="auto"/>
@@ -3340,12 +3433,6 @@
             <w:insideH w:val="single" w:color="auto" w:sz="4" w:space="0"/>
             <w:insideV w:val="single" w:color="auto" w:sz="4" w:space="0"/>
           </w:tblBorders>
-          <w:tblCellMar>
-            <w:top w:w="0" w:type="dxa"/>
-            <w:left w:w="108" w:type="dxa"/>
-            <w:bottom w:w="0" w:type="dxa"/>
-            <w:right w:w="108" w:type="dxa"/>
-          </w:tblCellMar>
         </w:tblPrEx>
         <w:tc>
           <w:tcPr>
@@ -3395,7 +3482,7 @@
                 <w:vertAlign w:val="baseline"/>
                 <w:lang w:val="ru-RU"/>
               </w:rPr>
-              <w:t>0.053418 м/с</w:t>
+              <w:t>0.0379 м/с</w:t>
             </w:r>
           </w:p>
         </w:tc>
@@ -3410,12 +3497,6 @@
             <w:insideH w:val="single" w:color="auto" w:sz="4" w:space="0"/>
             <w:insideV w:val="single" w:color="auto" w:sz="4" w:space="0"/>
           </w:tblBorders>
-          <w:tblCellMar>
-            <w:top w:w="0" w:type="dxa"/>
-            <w:left w:w="108" w:type="dxa"/>
-            <w:bottom w:w="0" w:type="dxa"/>
-            <w:right w:w="108" w:type="dxa"/>
-          </w:tblCellMar>
         </w:tblPrEx>
         <w:tc>
           <w:tcPr>
@@ -3489,7 +3570,7 @@
                 <w:vertAlign w:val="baseline"/>
                 <w:lang w:val="ru-RU"/>
               </w:rPr>
-              <w:t>273.66 МПа</w:t>
+              <w:t>274.05 МПа</w:t>
             </w:r>
           </w:p>
         </w:tc>
@@ -3504,12 +3585,6 @@
             <w:insideH w:val="single" w:color="auto" w:sz="4" w:space="0"/>
             <w:insideV w:val="single" w:color="auto" w:sz="4" w:space="0"/>
           </w:tblBorders>
-          <w:tblCellMar>
-            <w:top w:w="0" w:type="dxa"/>
-            <w:left w:w="108" w:type="dxa"/>
-            <w:bottom w:w="0" w:type="dxa"/>
-            <w:right w:w="108" w:type="dxa"/>
-          </w:tblCellMar>
         </w:tblPrEx>
         <w:tc>
           <w:tcPr>
@@ -3591,7 +3666,7 @@
     </w:tbl>
     <w:p>
       <w:pPr>
-        <w:pStyle w:val="10"/>
+        <w:pStyle w:val="9"/>
         <w:rPr>
           <w:rFonts w:hint="default"/>
           <w:lang w:val="ru-RU"/>
@@ -3921,7 +3996,23 @@
           <w:vertAlign w:val="baseline"/>
           <w:lang w:val="en-US"/>
         </w:rPr>
-        <w:t xml:space="preserve"> = 125.</w:t>
+        <w:t xml:space="preserve"> = </w:t>
+      </w:r>
+      <w:r>
+        <w:rPr>
+          <w:rFonts w:hint="default" w:cs="Times New Roman"/>
+          <w:vertAlign w:val="baseline"/>
+          <w:lang w:val="ru-RU"/>
+        </w:rPr>
+        <w:t>100</w:t>
+      </w:r>
+      <w:r>
+        <w:rPr>
+          <w:rFonts w:hint="default" w:cs="Times New Roman"/>
+          <w:vertAlign w:val="baseline"/>
+          <w:lang w:val="en-US"/>
+        </w:rPr>
+        <w:t>.</w:t>
       </w:r>
     </w:p>
     <w:p>
@@ -4002,7 +4093,7 @@
     </w:p>
     <w:p>
       <w:pPr>
-        <w:pStyle w:val="10"/>
+        <w:pStyle w:val="9"/>
         <w:numPr>
           <w:ilvl w:val="0"/>
           <w:numId w:val="0"/>
@@ -4093,7 +4184,23 @@
           <w:vertAlign w:val="baseline"/>
           <w:lang w:val="en-US"/>
         </w:rPr>
-        <w:t xml:space="preserve"> = 78.151 </w:t>
+        <w:t xml:space="preserve"> = 7</w:t>
+      </w:r>
+      <w:r>
+        <w:rPr>
+          <w:rFonts w:hint="default" w:cs="Times New Roman"/>
+          <w:vertAlign w:val="baseline"/>
+          <w:lang w:val="ru-RU"/>
+        </w:rPr>
+        <w:t>1.91</w:t>
+      </w:r>
+      <w:r>
+        <w:rPr>
+          <w:rFonts w:hint="default" w:cs="Times New Roman"/>
+          <w:vertAlign w:val="baseline"/>
+          <w:lang w:val="en-US"/>
+        </w:rPr>
+        <w:t xml:space="preserve"> </w:t>
       </w:r>
       <w:r>
         <w:rPr>
@@ -4282,7 +4389,23 @@
           <w:vertAlign w:val="baseline"/>
           <w:lang w:val="en-US"/>
         </w:rPr>
-        <w:t>= 150.</w:t>
+        <w:t>= 1</w:t>
+      </w:r>
+      <w:r>
+        <w:rPr>
+          <w:rFonts w:hint="default" w:cs="Times New Roman"/>
+          <w:vertAlign w:val="baseline"/>
+          <w:lang w:val="ru-RU"/>
+        </w:rPr>
+        <w:t>25</w:t>
+      </w:r>
+      <w:r>
+        <w:rPr>
+          <w:rFonts w:hint="default" w:cs="Times New Roman"/>
+          <w:vertAlign w:val="baseline"/>
+          <w:lang w:val="en-US"/>
+        </w:rPr>
+        <w:t>.</w:t>
       </w:r>
     </w:p>
     <w:p>
@@ -4340,7 +4463,7 @@
     </w:p>
     <w:p>
       <w:pPr>
-        <w:pStyle w:val="10"/>
+        <w:pStyle w:val="9"/>
         <w:numPr>
           <w:ilvl w:val="0"/>
           <w:numId w:val="0"/>
@@ -4485,7 +4608,23 @@
           <w:vertAlign w:val="baseline"/>
           <w:lang w:val="en-US"/>
         </w:rPr>
-        <w:t xml:space="preserve"> = 1.0667 </w:t>
+        <w:t xml:space="preserve"> = 1.</w:t>
+      </w:r>
+      <w:r>
+        <w:rPr>
+          <w:rFonts w:hint="default"/>
+          <w:vertAlign w:val="baseline"/>
+          <w:lang w:val="ru-RU"/>
+        </w:rPr>
+        <w:t>28</w:t>
+      </w:r>
+      <w:r>
+        <w:rPr>
+          <w:rFonts w:hint="default"/>
+          <w:vertAlign w:val="baseline"/>
+          <w:lang w:val="en-US"/>
+        </w:rPr>
+        <w:t xml:space="preserve"> </w:t>
       </w:r>
       <w:r>
         <w:rPr>
@@ -4699,7 +4838,7 @@
     </w:p>
     <w:p>
       <w:pPr>
-        <w:pStyle w:val="10"/>
+        <w:pStyle w:val="9"/>
         <w:jc w:val="center"/>
         <w:rPr>
           <w:rFonts w:hint="default"/>
@@ -4791,7 +4930,7 @@
     </w:p>
     <w:p>
       <w:pPr>
-        <w:pStyle w:val="10"/>
+        <w:pStyle w:val="9"/>
         <w:jc w:val="center"/>
         <w:rPr>
           <w:lang w:val="ru-RU"/>
@@ -4863,7 +5002,7 @@
     </w:p>
     <w:tbl>
       <w:tblPr>
-        <w:tblStyle w:val="21"/>
+        <w:tblStyle w:val="18"/>
         <w:tblW w:w="0" w:type="auto"/>
         <w:tblInd w:w="2999" w:type="dxa"/>
         <w:tblBorders>
@@ -4896,12 +5035,6 @@
             <w:insideH w:val="single" w:color="auto" w:sz="4" w:space="0"/>
             <w:insideV w:val="single" w:color="auto" w:sz="4" w:space="0"/>
           </w:tblBorders>
-          <w:tblCellMar>
-            <w:top w:w="0" w:type="dxa"/>
-            <w:left w:w="108" w:type="dxa"/>
-            <w:bottom w:w="0" w:type="dxa"/>
-            <w:right w:w="108" w:type="dxa"/>
-          </w:tblCellMar>
         </w:tblPrEx>
         <w:tc>
           <w:tcPr>
@@ -4976,12 +5109,6 @@
             <w:insideH w:val="single" w:color="auto" w:sz="4" w:space="0"/>
             <w:insideV w:val="single" w:color="auto" w:sz="4" w:space="0"/>
           </w:tblBorders>
-          <w:tblCellMar>
-            <w:top w:w="0" w:type="dxa"/>
-            <w:left w:w="108" w:type="dxa"/>
-            <w:bottom w:w="0" w:type="dxa"/>
-            <w:right w:w="108" w:type="dxa"/>
-          </w:tblCellMar>
         </w:tblPrEx>
         <w:tc>
           <w:tcPr>
@@ -5048,12 +5175,6 @@
             <w:insideH w:val="single" w:color="auto" w:sz="4" w:space="0"/>
             <w:insideV w:val="single" w:color="auto" w:sz="4" w:space="0"/>
           </w:tblBorders>
-          <w:tblCellMar>
-            <w:top w:w="0" w:type="dxa"/>
-            <w:left w:w="108" w:type="dxa"/>
-            <w:bottom w:w="0" w:type="dxa"/>
-            <w:right w:w="108" w:type="dxa"/>
-          </w:tblCellMar>
         </w:tblPrEx>
         <w:tc>
           <w:tcPr>
@@ -5113,7 +5234,7 @@
                 <w:vertAlign w:val="baseline"/>
                 <w:lang w:val="ru-RU"/>
               </w:rPr>
-              <w:t>79.067 МПа</w:t>
+              <w:t>68.314 МПа</w:t>
             </w:r>
           </w:p>
         </w:tc>
@@ -5121,7 +5242,7 @@
     </w:tbl>
     <w:p>
       <w:pPr>
-        <w:pStyle w:val="10"/>
+        <w:pStyle w:val="9"/>
         <w:rPr>
           <w:rFonts w:hint="default"/>
           <w:lang w:val="ru-RU"/>
@@ -5321,7 +5442,7 @@
     </w:p>
     <w:tbl>
       <w:tblPr>
-        <w:tblStyle w:val="21"/>
+        <w:tblStyle w:val="18"/>
         <w:tblW w:w="0" w:type="auto"/>
         <w:tblInd w:w="0" w:type="dxa"/>
         <w:tblBorders>
@@ -5355,12 +5476,6 @@
             <w:insideH w:val="single" w:color="auto" w:sz="4" w:space="0"/>
             <w:insideV w:val="single" w:color="auto" w:sz="4" w:space="0"/>
           </w:tblBorders>
-          <w:tblCellMar>
-            <w:top w:w="0" w:type="dxa"/>
-            <w:left w:w="108" w:type="dxa"/>
-            <w:bottom w:w="0" w:type="dxa"/>
-            <w:right w:w="108" w:type="dxa"/>
-          </w:tblCellMar>
         </w:tblPrEx>
         <w:tc>
           <w:tcPr>
@@ -5460,6 +5575,73 @@
                 <w:lang w:val="en-US"/>
               </w:rPr>
               <w:t>2</w:t>
+            </w:r>
+          </w:p>
+        </w:tc>
+      </w:tr>
+      <w:tr>
+        <w:tblPrEx>
+          <w:tblBorders>
+            <w:top w:val="single" w:color="auto" w:sz="4" w:space="0"/>
+            <w:left w:val="single" w:color="auto" w:sz="4" w:space="0"/>
+            <w:bottom w:val="single" w:color="auto" w:sz="4" w:space="0"/>
+            <w:right w:val="single" w:color="auto" w:sz="4" w:space="0"/>
+            <w:insideH w:val="single" w:color="auto" w:sz="4" w:space="0"/>
+            <w:insideV w:val="single" w:color="auto" w:sz="4" w:space="0"/>
+          </w:tblBorders>
+          <w:tblCellMar>
+            <w:top w:w="0" w:type="dxa"/>
+            <w:left w:w="108" w:type="dxa"/>
+            <w:bottom w:w="0" w:type="dxa"/>
+            <w:right w:w="108" w:type="dxa"/>
+          </w:tblCellMar>
+        </w:tblPrEx>
+        <w:trPr>
+          <w:trHeight w:val="489" w:hRule="atLeast"/>
+        </w:trPr>
+        <w:tc>
+          <w:tcPr>
+            <w:tcW w:w="3190" w:type="dxa"/>
+          </w:tcPr>
+          <w:p>
+            <w:pPr>
+              <w:rPr>
+                <w:rFonts w:hint="default"/>
+                <w:vertAlign w:val="baseline"/>
+                <w:lang w:val="ru-RU"/>
+              </w:rPr>
+            </w:pPr>
+            <w:r>
+              <w:rPr>
+                <w:rFonts w:hint="default"/>
+                <w:vertAlign w:val="baseline"/>
+                <w:lang w:val="ru-RU"/>
+              </w:rPr>
+              <w:t>Окружной модуль</w:t>
+            </w:r>
+          </w:p>
+        </w:tc>
+        <w:tc>
+          <w:tcPr>
+            <w:tcW w:w="6381" w:type="dxa"/>
+            <w:gridSpan w:val="2"/>
+          </w:tcPr>
+          <w:p>
+            <w:pPr>
+              <w:jc w:val="center"/>
+              <w:rPr>
+                <w:rFonts w:hint="default"/>
+                <w:vertAlign w:val="baseline"/>
+                <w:lang w:val="ru-RU"/>
+              </w:rPr>
+            </w:pPr>
+            <w:r>
+              <w:rPr>
+                <w:rFonts w:hint="default"/>
+                <w:vertAlign w:val="baseline"/>
+                <w:lang w:val="ru-RU"/>
+              </w:rPr>
+              <w:t>1.5 мм</w:t>
             </w:r>
           </w:p>
         </w:tc>
@@ -5499,14 +5681,13 @@
                 <w:vertAlign w:val="baseline"/>
                 <w:lang w:val="ru-RU"/>
               </w:rPr>
-              <w:t>Окружной модуль</w:t>
+              <w:t>Диаметр делительной окружности</w:t>
             </w:r>
           </w:p>
         </w:tc>
         <w:tc>
           <w:tcPr>
-            <w:tcW w:w="6381" w:type="dxa"/>
-            <w:gridSpan w:val="2"/>
+            <w:tcW w:w="3190" w:type="dxa"/>
           </w:tcPr>
           <w:p>
             <w:pPr>
@@ -5523,7 +5704,30 @@
                 <w:vertAlign w:val="baseline"/>
                 <w:lang w:val="ru-RU"/>
               </w:rPr>
-              <w:t>1.5 мм</w:t>
+              <w:t>37.5 мм</w:t>
+            </w:r>
+          </w:p>
+        </w:tc>
+        <w:tc>
+          <w:tcPr>
+            <w:tcW w:w="3191" w:type="dxa"/>
+          </w:tcPr>
+          <w:p>
+            <w:pPr>
+              <w:jc w:val="center"/>
+              <w:rPr>
+                <w:rFonts w:hint="default"/>
+                <w:vertAlign w:val="baseline"/>
+                <w:lang w:val="ru-RU"/>
+              </w:rPr>
+            </w:pPr>
+            <w:r>
+              <w:rPr>
+                <w:rFonts w:hint="default"/>
+                <w:vertAlign w:val="baseline"/>
+                <w:lang w:val="ru-RU"/>
+              </w:rPr>
+              <w:t>150 мм</w:t>
             </w:r>
           </w:p>
         </w:tc>
@@ -5563,19 +5767,21 @@
                 <w:vertAlign w:val="baseline"/>
                 <w:lang w:val="ru-RU"/>
               </w:rPr>
-              <w:t>Диаметр делительной окружности</w:t>
+              <w:t>Высота зуба</w:t>
             </w:r>
           </w:p>
         </w:tc>
         <w:tc>
           <w:tcPr>
-            <w:tcW w:w="3190" w:type="dxa"/>
+            <w:tcW w:w="6381" w:type="dxa"/>
+            <w:gridSpan w:val="2"/>
           </w:tcPr>
           <w:p>
             <w:pPr>
               <w:jc w:val="center"/>
               <w:rPr>
                 <w:rFonts w:hint="default"/>
+                <w:highlight w:val="green"/>
                 <w:vertAlign w:val="baseline"/>
                 <w:lang w:val="ru-RU"/>
               </w:rPr>
@@ -5583,33 +5789,20 @@
             <w:r>
               <w:rPr>
                 <w:rFonts w:hint="default"/>
-                <w:vertAlign w:val="baseline"/>
-                <w:lang w:val="ru-RU"/>
-              </w:rPr>
-              <w:t>37.5 мм</w:t>
-            </w:r>
-          </w:p>
-        </w:tc>
-        <w:tc>
-          <w:tcPr>
-            <w:tcW w:w="3191" w:type="dxa"/>
-          </w:tcPr>
-          <w:p>
-            <w:pPr>
-              <w:jc w:val="center"/>
-              <w:rPr>
-                <w:rFonts w:hint="default"/>
-                <w:vertAlign w:val="baseline"/>
-                <w:lang w:val="ru-RU"/>
-              </w:rPr>
-            </w:pPr>
-            <w:r>
-              <w:rPr>
-                <w:rFonts w:hint="default"/>
-                <w:vertAlign w:val="baseline"/>
-                <w:lang w:val="ru-RU"/>
-              </w:rPr>
-              <w:t>187.5 мм</w:t>
+                <w:highlight w:val="green"/>
+                <w:vertAlign w:val="baseline"/>
+                <w:lang w:val="en-US"/>
+              </w:rPr>
+              <w:t xml:space="preserve">3.375 </w:t>
+            </w:r>
+            <w:r>
+              <w:rPr>
+                <w:rFonts w:hint="default"/>
+                <w:highlight w:val="green"/>
+                <w:vertAlign w:val="baseline"/>
+                <w:lang w:val="ru-RU"/>
+              </w:rPr>
+              <w:t>мм</w:t>
             </w:r>
           </w:p>
         </w:tc>
@@ -5649,7 +5842,7 @@
                 <w:vertAlign w:val="baseline"/>
                 <w:lang w:val="ru-RU"/>
               </w:rPr>
-              <w:t>Высота зуба</w:t>
+              <w:t>Высота головки зуба</w:t>
             </w:r>
           </w:p>
         </w:tc>
@@ -5663,6 +5856,7 @@
               <w:jc w:val="center"/>
               <w:rPr>
                 <w:rFonts w:hint="default"/>
+                <w:highlight w:val="green"/>
                 <w:vertAlign w:val="baseline"/>
                 <w:lang w:val="ru-RU"/>
               </w:rPr>
@@ -5670,18 +5864,11 @@
             <w:r>
               <w:rPr>
                 <w:rFonts w:hint="default"/>
-                <w:vertAlign w:val="baseline"/>
-                <w:lang w:val="en-US"/>
-              </w:rPr>
-              <w:t xml:space="preserve">3.375 </w:t>
-            </w:r>
-            <w:r>
-              <w:rPr>
-                <w:rFonts w:hint="default"/>
-                <w:vertAlign w:val="baseline"/>
-                <w:lang w:val="ru-RU"/>
-              </w:rPr>
-              <w:t>мм</w:t>
+                <w:highlight w:val="green"/>
+                <w:vertAlign w:val="baseline"/>
+                <w:lang w:val="ru-RU"/>
+              </w:rPr>
+              <w:t>1.5 мм</w:t>
             </w:r>
           </w:p>
         </w:tc>
@@ -5721,7 +5908,7 @@
                 <w:vertAlign w:val="baseline"/>
                 <w:lang w:val="ru-RU"/>
               </w:rPr>
-              <w:t>Высота головки зуба</w:t>
+              <w:t>Высота ножки зуба</w:t>
             </w:r>
           </w:p>
         </w:tc>
@@ -5735,6 +5922,7 @@
               <w:jc w:val="center"/>
               <w:rPr>
                 <w:rFonts w:hint="default"/>
+                <w:highlight w:val="green"/>
                 <w:vertAlign w:val="baseline"/>
                 <w:lang w:val="ru-RU"/>
               </w:rPr>
@@ -5742,70 +5930,7 @@
             <w:r>
               <w:rPr>
                 <w:rFonts w:hint="default"/>
-                <w:vertAlign w:val="baseline"/>
-                <w:lang w:val="ru-RU"/>
-              </w:rPr>
-              <w:t>1.5 мм</w:t>
-            </w:r>
-          </w:p>
-        </w:tc>
-      </w:tr>
-      <w:tr>
-        <w:tblPrEx>
-          <w:tblBorders>
-            <w:top w:val="single" w:color="auto" w:sz="4" w:space="0"/>
-            <w:left w:val="single" w:color="auto" w:sz="4" w:space="0"/>
-            <w:bottom w:val="single" w:color="auto" w:sz="4" w:space="0"/>
-            <w:right w:val="single" w:color="auto" w:sz="4" w:space="0"/>
-            <w:insideH w:val="single" w:color="auto" w:sz="4" w:space="0"/>
-            <w:insideV w:val="single" w:color="auto" w:sz="4" w:space="0"/>
-          </w:tblBorders>
-          <w:tblCellMar>
-            <w:top w:w="0" w:type="dxa"/>
-            <w:left w:w="108" w:type="dxa"/>
-            <w:bottom w:w="0" w:type="dxa"/>
-            <w:right w:w="108" w:type="dxa"/>
-          </w:tblCellMar>
-        </w:tblPrEx>
-        <w:tc>
-          <w:tcPr>
-            <w:tcW w:w="3190" w:type="dxa"/>
-          </w:tcPr>
-          <w:p>
-            <w:pPr>
-              <w:rPr>
-                <w:rFonts w:hint="default"/>
-                <w:vertAlign w:val="baseline"/>
-                <w:lang w:val="ru-RU"/>
-              </w:rPr>
-            </w:pPr>
-            <w:r>
-              <w:rPr>
-                <w:rFonts w:hint="default"/>
-                <w:vertAlign w:val="baseline"/>
-                <w:lang w:val="ru-RU"/>
-              </w:rPr>
-              <w:t>Высота ножки зуба</w:t>
-            </w:r>
-          </w:p>
-        </w:tc>
-        <w:tc>
-          <w:tcPr>
-            <w:tcW w:w="6381" w:type="dxa"/>
-            <w:gridSpan w:val="2"/>
-          </w:tcPr>
-          <w:p>
-            <w:pPr>
-              <w:jc w:val="center"/>
-              <w:rPr>
-                <w:rFonts w:hint="default"/>
-                <w:vertAlign w:val="baseline"/>
-                <w:lang w:val="ru-RU"/>
-              </w:rPr>
-            </w:pPr>
-            <w:r>
-              <w:rPr>
-                <w:rFonts w:hint="default"/>
+                <w:highlight w:val="green"/>
                 <w:vertAlign w:val="baseline"/>
                 <w:lang w:val="ru-RU"/>
               </w:rPr>
@@ -5865,6 +5990,7 @@
               <w:jc w:val="center"/>
               <w:rPr>
                 <w:rFonts w:hint="default"/>
+                <w:highlight w:val="green"/>
                 <w:vertAlign w:val="baseline"/>
                 <w:lang w:val="ru-RU"/>
               </w:rPr>
@@ -5872,6 +5998,7 @@
             <w:r>
               <w:rPr>
                 <w:rFonts w:hint="default"/>
+                <w:highlight w:val="green"/>
                 <w:vertAlign w:val="baseline"/>
                 <w:lang w:val="en-US"/>
               </w:rPr>
@@ -5880,6 +6007,7 @@
             <w:r>
               <w:rPr>
                 <w:rFonts w:hint="default"/>
+                <w:highlight w:val="green"/>
                 <w:vertAlign w:val="baseline"/>
                 <w:lang w:val="ru-RU"/>
               </w:rPr>
@@ -5896,6 +6024,7 @@
               <w:jc w:val="center"/>
               <w:rPr>
                 <w:rFonts w:hint="default"/>
+                <w:highlight w:val="green"/>
                 <w:vertAlign w:val="baseline"/>
                 <w:lang w:val="ru-RU"/>
               </w:rPr>
@@ -5903,6 +6032,7 @@
             <w:r>
               <w:rPr>
                 <w:rFonts w:hint="default"/>
+                <w:highlight w:val="green"/>
                 <w:vertAlign w:val="baseline"/>
                 <w:lang w:val="en-US"/>
               </w:rPr>
@@ -5911,6 +6041,7 @@
             <w:r>
               <w:rPr>
                 <w:rFonts w:hint="default"/>
+                <w:highlight w:val="green"/>
                 <w:vertAlign w:val="baseline"/>
                 <w:lang w:val="ru-RU"/>
               </w:rPr>
@@ -5970,6 +6101,7 @@
               <w:jc w:val="center"/>
               <w:rPr>
                 <w:rFonts w:hint="default"/>
+                <w:highlight w:val="green"/>
                 <w:vertAlign w:val="baseline"/>
                 <w:lang w:val="en-US"/>
               </w:rPr>
@@ -5977,6 +6109,7 @@
             <w:r>
               <w:rPr>
                 <w:rFonts w:hint="default"/>
+                <w:highlight w:val="green"/>
                 <w:vertAlign w:val="baseline"/>
                 <w:lang w:val="ru-RU"/>
               </w:rPr>
@@ -5993,6 +6126,7 @@
               <w:jc w:val="center"/>
               <w:rPr>
                 <w:rFonts w:hint="default"/>
+                <w:highlight w:val="green"/>
                 <w:vertAlign w:val="baseline"/>
                 <w:lang w:val="ru-RU"/>
               </w:rPr>
@@ -6000,6 +6134,7 @@
             <w:r>
               <w:rPr>
                 <w:rFonts w:hint="default"/>
+                <w:highlight w:val="green"/>
                 <w:vertAlign w:val="baseline"/>
                 <w:lang w:val="en-US"/>
               </w:rPr>
@@ -6008,6 +6143,7 @@
             <w:r>
               <w:rPr>
                 <w:rFonts w:hint="default"/>
+                <w:highlight w:val="green"/>
                 <w:vertAlign w:val="baseline"/>
                 <w:lang w:val="ru-RU"/>
               </w:rPr>
@@ -6068,6 +6204,7 @@
               <w:jc w:val="center"/>
               <w:rPr>
                 <w:rFonts w:hint="default"/>
+                <w:highlight w:val="green"/>
                 <w:vertAlign w:val="baseline"/>
                 <w:lang w:val="ru-RU"/>
               </w:rPr>
@@ -6075,6 +6212,7 @@
             <w:r>
               <w:rPr>
                 <w:rFonts w:hint="default"/>
+                <w:highlight w:val="green"/>
                 <w:vertAlign w:val="baseline"/>
                 <w:lang w:val="en-US"/>
               </w:rPr>
@@ -6083,6 +6221,7 @@
             <w:r>
               <w:rPr>
                 <w:rFonts w:hint="default"/>
+                <w:highlight w:val="green"/>
                 <w:vertAlign w:val="baseline"/>
                 <w:lang w:val="ru-RU"/>
               </w:rPr>
@@ -6155,6 +6294,7 @@
               <w:jc w:val="center"/>
               <w:rPr>
                 <w:rFonts w:hint="default"/>
+                <w:highlight w:val="green"/>
                 <w:vertAlign w:val="baseline"/>
                 <w:lang w:val="ru-RU"/>
               </w:rPr>
@@ -6162,6 +6302,7 @@
             <w:r>
               <w:rPr>
                 <w:rFonts w:hint="default"/>
+                <w:highlight w:val="green"/>
                 <w:vertAlign w:val="baseline"/>
                 <w:lang w:val="en-US"/>
               </w:rPr>
@@ -6170,6 +6311,7 @@
             <w:r>
               <w:rPr>
                 <w:rFonts w:hint="default"/>
+                <w:highlight w:val="green"/>
                 <w:vertAlign w:val="baseline"/>
                 <w:lang w:val="ru-RU"/>
               </w:rPr>
@@ -6181,7 +6323,7 @@
     </w:tbl>
     <w:p>
       <w:pPr>
-        <w:pStyle w:val="10"/>
+        <w:pStyle w:val="9"/>
         <w:rPr>
           <w:rFonts w:hint="default"/>
           <w:lang w:val="ru-RU"/>
@@ -6457,7 +6599,7 @@
     </w:p>
     <w:p>
       <w:pPr>
-        <w:pStyle w:val="10"/>
+        <w:pStyle w:val="9"/>
         <w:jc w:val="center"/>
         <w:rPr>
           <w:lang w:val="ru-RU"/>
@@ -6541,7 +6683,7 @@
     </w:p>
     <w:tbl>
       <w:tblPr>
-        <w:tblStyle w:val="21"/>
+        <w:tblStyle w:val="18"/>
         <w:tblW w:w="0" w:type="auto"/>
         <w:tblInd w:w="3244" w:type="dxa"/>
         <w:tblBorders>
@@ -6634,7 +6776,7 @@
                 <w:vertAlign w:val="baseline"/>
                 <w:lang w:val="en-US"/>
               </w:rPr>
-              <w:t xml:space="preserve">127.02 </w:t>
+              <w:t xml:space="preserve">78.39 </w:t>
             </w:r>
             <w:r>
               <w:rPr>
@@ -6712,9 +6854,33 @@
               <w:rPr>
                 <w:rFonts w:hint="default"/>
                 <w:vertAlign w:val="baseline"/>
-                <w:lang w:val="ru-RU"/>
-              </w:rPr>
-              <w:t>72.746 мм</w:t>
+                <w:lang w:val="en-US"/>
+              </w:rPr>
+              <w:t>61</w:t>
+            </w:r>
+            <w:r>
+              <w:rPr>
+                <w:rFonts w:hint="default"/>
+                <w:vertAlign w:val="baseline"/>
+                <w:lang w:val="ru-RU"/>
+              </w:rPr>
+              <w:t>.</w:t>
+            </w:r>
+            <w:r>
+              <w:rPr>
+                <w:rFonts w:hint="default"/>
+                <w:vertAlign w:val="baseline"/>
+                <w:lang w:val="en-US"/>
+              </w:rPr>
+              <w:t>877</w:t>
+            </w:r>
+            <w:r>
+              <w:rPr>
+                <w:rFonts w:hint="default"/>
+                <w:vertAlign w:val="baseline"/>
+                <w:lang w:val="ru-RU"/>
+              </w:rPr>
+              <w:t xml:space="preserve"> мм</w:t>
             </w:r>
           </w:p>
         </w:tc>
@@ -6722,7 +6888,7 @@
     </w:tbl>
     <w:p>
       <w:pPr>
-        <w:pStyle w:val="10"/>
+        <w:pStyle w:val="9"/>
         <w:rPr>
           <w:lang w:val="ru-RU"/>
         </w:rPr>
@@ -6761,6 +6927,8 @@
         </w:rPr>
         <w:t xml:space="preserve"> - Численные значения, рассчитанные по формулам, изображённым на рисунке 10.</w:t>
       </w:r>
+      <w:bookmarkStart w:id="0" w:name="_GoBack"/>
+      <w:bookmarkEnd w:id="0"/>
     </w:p>
     <w:p>
       <w:pPr>
@@ -6805,7 +6973,7 @@
           <w:vertAlign w:val="baseline"/>
           <w:lang w:val="en-US"/>
         </w:rPr>
-        <w:t xml:space="preserve"> = 14, </w:t>
+        <w:t xml:space="preserve"> = 10, </w:t>
       </w:r>
       <w:r>
         <w:rPr>
@@ -6950,15 +7118,15 @@
           <w:vertAlign w:val="baseline"/>
           <w:lang w:val="ru-RU"/>
         </w:rPr>
-        <w:t xml:space="preserve"> = 56</w:t>
-      </w:r>
-      <w:r>
-        <w:rPr>
-          <w:rFonts w:hint="default"/>
-          <w:vertAlign w:val="baseline"/>
-          <w:lang w:val="en-US"/>
-        </w:rPr>
-        <w:t>;</w:t>
+        <w:t xml:space="preserve"> = </w:t>
+      </w:r>
+      <w:r>
+        <w:rPr>
+          <w:rFonts w:hint="default"/>
+          <w:vertAlign w:val="baseline"/>
+          <w:lang w:val="en-US"/>
+        </w:rPr>
+        <w:t>40;</w:t>
       </w:r>
     </w:p>
     <w:p>
@@ -7030,7 +7198,7 @@
           <w:vertAlign w:val="baseline"/>
           <w:lang w:val="en-US"/>
         </w:rPr>
-        <w:t xml:space="preserve"> = 72.746 </w:t>
+        <w:t xml:space="preserve"> = 61.877 </w:t>
       </w:r>
       <w:r>
         <w:rPr>
@@ -7104,7 +7272,7 @@
     </w:p>
     <w:p>
       <w:pPr>
-        <w:pStyle w:val="10"/>
+        <w:pStyle w:val="9"/>
         <w:numPr>
           <w:ilvl w:val="0"/>
           <w:numId w:val="0"/>
@@ -7367,7 +7535,7 @@
     </w:p>
     <w:p>
       <w:pPr>
-        <w:pStyle w:val="10"/>
+        <w:pStyle w:val="9"/>
         <w:jc w:val="center"/>
         <w:rPr>
           <w:rFonts w:hint="default"/>
@@ -7732,7 +7900,7 @@
     </w:p>
     <w:p>
       <w:pPr>
-        <w:pStyle w:val="10"/>
+        <w:pStyle w:val="9"/>
         <w:numPr>
           <w:ilvl w:val="0"/>
           <w:numId w:val="0"/>
@@ -7796,7 +7964,7 @@
     </w:p>
     <w:tbl>
       <w:tblPr>
-        <w:tblStyle w:val="21"/>
+        <w:tblStyle w:val="18"/>
         <w:tblW w:w="0" w:type="auto"/>
         <w:tblInd w:w="3734" w:type="dxa"/>
         <w:tblBorders>
@@ -7829,12 +7997,6 @@
             <w:insideH w:val="single" w:color="auto" w:sz="4" w:space="0"/>
             <w:insideV w:val="single" w:color="auto" w:sz="4" w:space="0"/>
           </w:tblBorders>
-          <w:tblCellMar>
-            <w:top w:w="0" w:type="dxa"/>
-            <w:left w:w="108" w:type="dxa"/>
-            <w:bottom w:w="0" w:type="dxa"/>
-            <w:right w:w="108" w:type="dxa"/>
-          </w:tblCellMar>
         </w:tblPrEx>
         <w:tc>
           <w:tcPr>
@@ -7909,12 +8071,6 @@
             <w:insideH w:val="single" w:color="auto" w:sz="4" w:space="0"/>
             <w:insideV w:val="single" w:color="auto" w:sz="4" w:space="0"/>
           </w:tblBorders>
-          <w:tblCellMar>
-            <w:top w:w="0" w:type="dxa"/>
-            <w:left w:w="108" w:type="dxa"/>
-            <w:bottom w:w="0" w:type="dxa"/>
-            <w:right w:w="108" w:type="dxa"/>
-          </w:tblCellMar>
         </w:tblPrEx>
         <w:tc>
           <w:tcPr>
@@ -7982,7 +8138,7 @@
     </w:tbl>
     <w:p>
       <w:pPr>
-        <w:pStyle w:val="10"/>
+        <w:pStyle w:val="9"/>
         <w:rPr>
           <w:lang w:val="ru-RU"/>
         </w:rPr>
@@ -8188,7 +8344,7 @@
     </w:p>
     <w:p>
       <w:pPr>
-        <w:pStyle w:val="10"/>
+        <w:pStyle w:val="9"/>
         <w:jc w:val="center"/>
         <w:rPr>
           <w:lang w:val="ru-RU"/>
@@ -8239,7 +8395,7 @@
     </w:p>
     <w:p>
       <w:pPr>
-        <w:pStyle w:val="10"/>
+        <w:pStyle w:val="9"/>
         <w:jc w:val="center"/>
       </w:pPr>
       <w:r>
@@ -8288,7 +8444,7 @@
     </w:p>
     <w:p>
       <w:pPr>
-        <w:pStyle w:val="10"/>
+        <w:pStyle w:val="9"/>
         <w:rPr>
           <w:lang w:val="ru-RU"/>
         </w:rPr>
@@ -8372,7 +8528,7 @@
     </w:p>
     <w:tbl>
       <w:tblPr>
-        <w:tblStyle w:val="21"/>
+        <w:tblStyle w:val="18"/>
         <w:tblW w:w="0" w:type="auto"/>
         <w:tblInd w:w="3604" w:type="dxa"/>
         <w:tblBorders>
@@ -8405,12 +8561,6 @@
             <w:insideH w:val="single" w:color="auto" w:sz="4" w:space="0"/>
             <w:insideV w:val="single" w:color="auto" w:sz="4" w:space="0"/>
           </w:tblBorders>
-          <w:tblCellMar>
-            <w:top w:w="0" w:type="dxa"/>
-            <w:left w:w="108" w:type="dxa"/>
-            <w:bottom w:w="0" w:type="dxa"/>
-            <w:right w:w="108" w:type="dxa"/>
-          </w:tblCellMar>
         </w:tblPrEx>
         <w:tc>
           <w:tcPr>
@@ -8477,12 +8627,6 @@
             <w:insideH w:val="single" w:color="auto" w:sz="4" w:space="0"/>
             <w:insideV w:val="single" w:color="auto" w:sz="4" w:space="0"/>
           </w:tblBorders>
-          <w:tblCellMar>
-            <w:top w:w="0" w:type="dxa"/>
-            <w:left w:w="108" w:type="dxa"/>
-            <w:bottom w:w="0" w:type="dxa"/>
-            <w:right w:w="108" w:type="dxa"/>
-          </w:tblCellMar>
         </w:tblPrEx>
         <w:tc>
           <w:tcPr>
@@ -8549,12 +8693,6 @@
             <w:insideH w:val="single" w:color="auto" w:sz="4" w:space="0"/>
             <w:insideV w:val="single" w:color="auto" w:sz="4" w:space="0"/>
           </w:tblBorders>
-          <w:tblCellMar>
-            <w:top w:w="0" w:type="dxa"/>
-            <w:left w:w="108" w:type="dxa"/>
-            <w:bottom w:w="0" w:type="dxa"/>
-            <w:right w:w="108" w:type="dxa"/>
-          </w:tblCellMar>
         </w:tblPrEx>
         <w:tc>
           <w:tcPr>
@@ -8622,7 +8760,7 @@
     </w:tbl>
     <w:p>
       <w:pPr>
-        <w:pStyle w:val="10"/>
+        <w:pStyle w:val="9"/>
         <w:rPr>
           <w:rFonts w:hint="default"/>
           <w:vertAlign w:val="baseline"/>
@@ -8813,7 +8951,7 @@
     </w:p>
     <w:tbl>
       <w:tblPr>
-        <w:tblStyle w:val="21"/>
+        <w:tblStyle w:val="18"/>
         <w:tblW w:w="0" w:type="auto"/>
         <w:tblInd w:w="0" w:type="dxa"/>
         <w:tblBorders>
@@ -9586,7 +9724,7 @@
     </w:tbl>
     <w:p>
       <w:pPr>
-        <w:pStyle w:val="10"/>
+        <w:pStyle w:val="9"/>
         <w:rPr>
           <w:rFonts w:hint="default"/>
           <w:vertAlign w:val="baseline"/>
@@ -9663,7 +9801,7 @@
     </w:p>
     <w:tbl>
       <w:tblPr>
-        <w:tblStyle w:val="21"/>
+        <w:tblStyle w:val="18"/>
         <w:tblW w:w="0" w:type="auto"/>
         <w:tblInd w:w="0" w:type="dxa"/>
         <w:tblBorders>
@@ -9696,12 +9834,6 @@
             <w:insideH w:val="single" w:color="auto" w:sz="4" w:space="0"/>
             <w:insideV w:val="single" w:color="auto" w:sz="4" w:space="0"/>
           </w:tblBorders>
-          <w:tblCellMar>
-            <w:top w:w="0" w:type="dxa"/>
-            <w:left w:w="108" w:type="dxa"/>
-            <w:bottom w:w="0" w:type="dxa"/>
-            <w:right w:w="108" w:type="dxa"/>
-          </w:tblCellMar>
         </w:tblPrEx>
         <w:tc>
           <w:tcPr>
@@ -9766,12 +9898,6 @@
             <w:insideH w:val="single" w:color="auto" w:sz="4" w:space="0"/>
             <w:insideV w:val="single" w:color="auto" w:sz="4" w:space="0"/>
           </w:tblBorders>
-          <w:tblCellMar>
-            <w:top w:w="0" w:type="dxa"/>
-            <w:left w:w="108" w:type="dxa"/>
-            <w:bottom w:w="0" w:type="dxa"/>
-            <w:right w:w="108" w:type="dxa"/>
-          </w:tblCellMar>
         </w:tblPrEx>
         <w:tc>
           <w:tcPr>
@@ -9837,12 +9963,6 @@
             <w:insideH w:val="single" w:color="auto" w:sz="4" w:space="0"/>
             <w:insideV w:val="single" w:color="auto" w:sz="4" w:space="0"/>
           </w:tblBorders>
-          <w:tblCellMar>
-            <w:top w:w="0" w:type="dxa"/>
-            <w:left w:w="108" w:type="dxa"/>
-            <w:bottom w:w="0" w:type="dxa"/>
-            <w:right w:w="108" w:type="dxa"/>
-          </w:tblCellMar>
         </w:tblPrEx>
         <w:tc>
           <w:tcPr>
@@ -9908,12 +10028,6 @@
             <w:insideH w:val="single" w:color="auto" w:sz="4" w:space="0"/>
             <w:insideV w:val="single" w:color="auto" w:sz="4" w:space="0"/>
           </w:tblBorders>
-          <w:tblCellMar>
-            <w:top w:w="0" w:type="dxa"/>
-            <w:left w:w="108" w:type="dxa"/>
-            <w:bottom w:w="0" w:type="dxa"/>
-            <w:right w:w="108" w:type="dxa"/>
-          </w:tblCellMar>
         </w:tblPrEx>
         <w:tc>
           <w:tcPr>
@@ -9971,12 +10085,6 @@
             <w:insideH w:val="single" w:color="auto" w:sz="4" w:space="0"/>
             <w:insideV w:val="single" w:color="auto" w:sz="4" w:space="0"/>
           </w:tblBorders>
-          <w:tblCellMar>
-            <w:top w:w="0" w:type="dxa"/>
-            <w:left w:w="108" w:type="dxa"/>
-            <w:bottom w:w="0" w:type="dxa"/>
-            <w:right w:w="108" w:type="dxa"/>
-          </w:tblCellMar>
         </w:tblPrEx>
         <w:tc>
           <w:tcPr>
@@ -10042,12 +10150,6 @@
             <w:insideH w:val="single" w:color="auto" w:sz="4" w:space="0"/>
             <w:insideV w:val="single" w:color="auto" w:sz="4" w:space="0"/>
           </w:tblBorders>
-          <w:tblCellMar>
-            <w:top w:w="0" w:type="dxa"/>
-            <w:left w:w="108" w:type="dxa"/>
-            <w:bottom w:w="0" w:type="dxa"/>
-            <w:right w:w="108" w:type="dxa"/>
-          </w:tblCellMar>
         </w:tblPrEx>
         <w:tc>
           <w:tcPr>
@@ -10113,12 +10215,6 @@
             <w:insideH w:val="single" w:color="auto" w:sz="4" w:space="0"/>
             <w:insideV w:val="single" w:color="auto" w:sz="4" w:space="0"/>
           </w:tblBorders>
-          <w:tblCellMar>
-            <w:top w:w="0" w:type="dxa"/>
-            <w:left w:w="108" w:type="dxa"/>
-            <w:bottom w:w="0" w:type="dxa"/>
-            <w:right w:w="108" w:type="dxa"/>
-          </w:tblCellMar>
         </w:tblPrEx>
         <w:tc>
           <w:tcPr>
@@ -10176,7 +10272,7 @@
     </w:tbl>
     <w:p>
       <w:pPr>
-        <w:pStyle w:val="10"/>
+        <w:pStyle w:val="9"/>
         <w:rPr>
           <w:rFonts w:hint="default"/>
           <w:lang w:val="ru-RU"/>
@@ -10289,7 +10385,7 @@
     </w:p>
     <w:tbl>
       <w:tblPr>
-        <w:tblStyle w:val="21"/>
+        <w:tblStyle w:val="18"/>
         <w:tblW w:w="0" w:type="auto"/>
         <w:tblInd w:w="0" w:type="dxa"/>
         <w:tblBorders>
@@ -10530,12 +10626,6 @@
             <w:insideH w:val="single" w:color="auto" w:sz="4" w:space="0"/>
             <w:insideV w:val="single" w:color="auto" w:sz="4" w:space="0"/>
           </w:tblBorders>
-          <w:tblCellMar>
-            <w:top w:w="0" w:type="dxa"/>
-            <w:left w:w="108" w:type="dxa"/>
-            <w:bottom w:w="0" w:type="dxa"/>
-            <w:right w:w="108" w:type="dxa"/>
-          </w:tblCellMar>
         </w:tblPrEx>
         <w:tc>
           <w:tcPr>
@@ -10803,7 +10893,7 @@
     </w:tbl>
     <w:p>
       <w:pPr>
-        <w:pStyle w:val="10"/>
+        <w:pStyle w:val="9"/>
         <w:rPr>
           <w:rFonts w:hint="default"/>
           <w:lang w:val="ru-RU"/>
@@ -10947,7 +11037,7 @@
     </w:p>
     <w:p>
       <w:pPr>
-        <w:pStyle w:val="10"/>
+        <w:pStyle w:val="9"/>
         <w:jc w:val="center"/>
         <w:rPr>
           <w:rFonts w:hint="default"/>
@@ -11007,7 +11097,7 @@
     </w:p>
     <w:tbl>
       <w:tblPr>
-        <w:tblStyle w:val="21"/>
+        <w:tblStyle w:val="18"/>
         <w:tblW w:w="0" w:type="auto"/>
         <w:jc w:val="center"/>
         <w:tblBorders>
@@ -11351,12 +11441,6 @@
             <w:insideH w:val="single" w:color="auto" w:sz="4" w:space="0"/>
             <w:insideV w:val="single" w:color="auto" w:sz="4" w:space="0"/>
           </w:tblBorders>
-          <w:tblCellMar>
-            <w:top w:w="0" w:type="dxa"/>
-            <w:left w:w="108" w:type="dxa"/>
-            <w:bottom w:w="0" w:type="dxa"/>
-            <w:right w:w="108" w:type="dxa"/>
-          </w:tblCellMar>
         </w:tblPrEx>
         <w:trPr>
           <w:jc w:val="center"/>
@@ -11434,7 +11518,7 @@
     </w:tbl>
     <w:p>
       <w:pPr>
-        <w:pStyle w:val="10"/>
+        <w:pStyle w:val="9"/>
         <w:rPr>
           <w:rFonts w:hint="default"/>
           <w:lang w:val="ru-RU"/>
@@ -13374,13 +13458,13 @@
 <w:ftr xmlns:wpc="http://schemas.microsoft.com/office/word/2010/wordprocessingCanvas" xmlns:mc="http://schemas.openxmlformats.org/markup-compatibility/2006" xmlns:o="urn:schemas-microsoft-com:office:office" xmlns:r="http://schemas.openxmlformats.org/officeDocument/2006/relationships" xmlns:m="http://schemas.openxmlformats.org/officeDocument/2006/math" xmlns:v="urn:schemas-microsoft-com:vml" xmlns:wp14="http://schemas.microsoft.com/office/word/2010/wordprocessingDrawing" xmlns:wp="http://schemas.openxmlformats.org/drawingml/2006/wordprocessingDrawing" xmlns:w10="urn:schemas-microsoft-com:office:word" xmlns:w="http://schemas.openxmlformats.org/wordprocessingml/2006/main" xmlns:w14="http://schemas.microsoft.com/office/word/2010/wordml" xmlns:w15="http://schemas.microsoft.com/office/word/2012/wordml" xmlns:wpg="http://schemas.microsoft.com/office/word/2010/wordprocessingGroup" xmlns:wpi="http://schemas.microsoft.com/office/word/2010/wordprocessingInk" xmlns:wne="http://schemas.microsoft.com/office/word/2006/wordml" xmlns:wps="http://schemas.microsoft.com/office/word/2010/wordprocessingShape" xmlns:wpsCustomData="http://www.wps.cn/officeDocument/2013/wpsCustomData" mc:Ignorable="w14 w15 wp14">
   <w:p>
     <w:pPr>
-      <w:pStyle w:val="18"/>
+      <w:pStyle w:val="13"/>
       <w:jc w:val="right"/>
     </w:pPr>
   </w:p>
   <w:p>
     <w:pPr>
-      <w:pStyle w:val="18"/>
+      <w:pStyle w:val="13"/>
       <w:jc w:val="center"/>
     </w:pPr>
     <w:r>
@@ -13400,13 +13484,13 @@
 <w:ftr xmlns:wpc="http://schemas.microsoft.com/office/word/2010/wordprocessingCanvas" xmlns:mc="http://schemas.openxmlformats.org/markup-compatibility/2006" xmlns:o="urn:schemas-microsoft-com:office:office" xmlns:r="http://schemas.openxmlformats.org/officeDocument/2006/relationships" xmlns:m="http://schemas.openxmlformats.org/officeDocument/2006/math" xmlns:v="urn:schemas-microsoft-com:vml" xmlns:wp14="http://schemas.microsoft.com/office/word/2010/wordprocessingDrawing" xmlns:wp="http://schemas.openxmlformats.org/drawingml/2006/wordprocessingDrawing" xmlns:w10="urn:schemas-microsoft-com:office:word" xmlns:w="http://schemas.openxmlformats.org/wordprocessingml/2006/main" xmlns:w14="http://schemas.microsoft.com/office/word/2010/wordml" xmlns:w15="http://schemas.microsoft.com/office/word/2012/wordml" xmlns:wpg="http://schemas.microsoft.com/office/word/2010/wordprocessingGroup" xmlns:wpi="http://schemas.microsoft.com/office/word/2010/wordprocessingInk" xmlns:wne="http://schemas.microsoft.com/office/word/2006/wordml" xmlns:wps="http://schemas.microsoft.com/office/word/2010/wordprocessingShape" xmlns:wpsCustomData="http://www.wps.cn/officeDocument/2013/wpsCustomData" mc:Ignorable="w14 w15 wp14">
   <w:p>
     <w:pPr>
-      <w:pStyle w:val="18"/>
+      <w:pStyle w:val="13"/>
       <w:jc w:val="right"/>
     </w:pPr>
   </w:p>
   <w:p>
     <w:pPr>
-      <w:pStyle w:val="18"/>
+      <w:pStyle w:val="13"/>
       <w:jc w:val="center"/>
     </w:pPr>
     <w:r>
@@ -13461,7 +13545,7 @@
                       <w:txbxContent>
                         <w:p>
                           <w:pPr>
-                            <w:pStyle w:val="18"/>
+                            <w:pStyle w:val="13"/>
                             <w:jc w:val="center"/>
                           </w:pPr>
                           <w:r>
@@ -13493,7 +13577,7 @@
         </mc:Choice>
         <mc:Fallback>
           <w:pict>
-            <v:shape id="Text Box 18" o:spid="_x0000_s1026" o:spt="202" type="#_x0000_t202" style="position:absolute;left:0pt;margin-top:0pt;height:144pt;width:144pt;mso-position-horizontal:center;mso-position-horizontal-relative:margin;mso-wrap-style:none;z-index:251659264;mso-width-relative:page;mso-height-relative:page;" filled="f" stroked="f" coordsize="21600,21600" o:gfxdata="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">
+            <v:shape id="_x0000_s1026" o:spid="_x0000_s1026" o:spt="202" type="#_x0000_t202" style="position:absolute;left:0pt;margin-top:0pt;height:144pt;width:144pt;mso-position-horizontal:center;mso-position-horizontal-relative:margin;mso-wrap-style:none;z-index:251659264;mso-width-relative:page;mso-height-relative:page;" filled="f" stroked="f" coordsize="21600,21600" o:gfxdata="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">
               <v:fill on="f" focussize="0,0"/>
               <v:stroke on="f" weight="0.5pt"/>
               <v:imagedata o:title=""/>
@@ -13502,7 +13586,7 @@
                 <w:txbxContent>
                   <w:p>
                     <w:pPr>
-                      <w:pStyle w:val="18"/>
+                      <w:pStyle w:val="13"/>
                       <w:jc w:val="center"/>
                     </w:pPr>
                     <w:r>
@@ -13536,7 +13620,7 @@
 <w:ftr xmlns:wpc="http://schemas.microsoft.com/office/word/2010/wordprocessingCanvas" xmlns:mc="http://schemas.openxmlformats.org/markup-compatibility/2006" xmlns:o="urn:schemas-microsoft-com:office:office" xmlns:r="http://schemas.openxmlformats.org/officeDocument/2006/relationships" xmlns:m="http://schemas.openxmlformats.org/officeDocument/2006/math" xmlns:v="urn:schemas-microsoft-com:vml" xmlns:wp14="http://schemas.microsoft.com/office/word/2010/wordprocessingDrawing" xmlns:wp="http://schemas.openxmlformats.org/drawingml/2006/wordprocessingDrawing" xmlns:w10="urn:schemas-microsoft-com:office:word" xmlns:w="http://schemas.openxmlformats.org/wordprocessingml/2006/main" xmlns:w14="http://schemas.microsoft.com/office/word/2010/wordml" xmlns:w15="http://schemas.microsoft.com/office/word/2012/wordml" xmlns:wpg="http://schemas.microsoft.com/office/word/2010/wordprocessingGroup" xmlns:wpi="http://schemas.microsoft.com/office/word/2010/wordprocessingInk" xmlns:wne="http://schemas.microsoft.com/office/word/2006/wordml" xmlns:wps="http://schemas.microsoft.com/office/word/2010/wordprocessingShape" xmlns:wpsCustomData="http://www.wps.cn/officeDocument/2013/wpsCustomData" mc:Ignorable="w14 w15 wp14">
   <w:p>
     <w:pPr>
-      <w:pStyle w:val="18"/>
+      <w:pStyle w:val="13"/>
     </w:pPr>
     <w:r>
       <mc:AlternateContent>
@@ -13590,7 +13674,7 @@
                       <w:txbxContent>
                         <w:p>
                           <w:pPr>
-                            <w:pStyle w:val="18"/>
+                            <w:pStyle w:val="13"/>
                           </w:pPr>
                           <w:r>
                             <w:fldChar w:fldCharType="begin"/>
@@ -13621,7 +13705,7 @@
         </mc:Choice>
         <mc:Fallback>
           <w:pict>
-            <v:shape id="Text Box 19" o:spid="_x0000_s1026" o:spt="202" type="#_x0000_t202" style="position:absolute;left:0pt;margin-top:0pt;height:144pt;width:144pt;mso-position-horizontal:center;mso-position-horizontal-relative:margin;mso-wrap-style:none;z-index:251660288;mso-width-relative:page;mso-height-relative:page;" filled="f" stroked="f" coordsize="21600,21600" o:gfxdata="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">
+            <v:shape id="_x0000_s1026" o:spid="_x0000_s1026" o:spt="202" type="#_x0000_t202" style="position:absolute;left:0pt;margin-top:0pt;height:144pt;width:144pt;mso-position-horizontal:center;mso-position-horizontal-relative:margin;mso-wrap-style:none;z-index:251660288;mso-width-relative:page;mso-height-relative:page;" filled="f" stroked="f" coordsize="21600,21600" o:gfxdata="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">
               <v:fill on="f" focussize="0,0"/>
               <v:stroke on="f" weight="0.5pt"/>
               <v:imagedata o:title=""/>
@@ -13630,7 +13714,7 @@
                 <w:txbxContent>
                   <w:p>
                     <w:pPr>
-                      <w:pStyle w:val="18"/>
+                      <w:pStyle w:val="13"/>
                     </w:pPr>
                     <w:r>
                       <w:fldChar w:fldCharType="begin"/>
@@ -14108,7 +14192,105 @@
     <w:lsdException w:qFormat="1" w:uiPriority="99" w:name="Balloon Text"/>
     <w:lsdException w:qFormat="1" w:unhideWhenUsed="0" w:uiPriority="59" w:semiHidden="0" w:name="Table Grid"/>
     <w:lsdException w:uiPriority="99" w:name="Table Theme"/>
+    <w:lsdException w:unhideWhenUsed="0" w:uiPriority="60" w:semiHidden="0" w:name="Light Shading"/>
+    <w:lsdException w:unhideWhenUsed="0" w:uiPriority="61" w:semiHidden="0" w:name="Light List"/>
+    <w:lsdException w:unhideWhenUsed="0" w:uiPriority="62" w:semiHidden="0" w:name="Light Grid"/>
+    <w:lsdException w:unhideWhenUsed="0" w:uiPriority="63" w:semiHidden="0" w:name="Medium Shading 1"/>
+    <w:lsdException w:unhideWhenUsed="0" w:uiPriority="64" w:semiHidden="0" w:name="Medium Shading 2"/>
+    <w:lsdException w:unhideWhenUsed="0" w:uiPriority="65" w:semiHidden="0" w:name="Medium List 1"/>
+    <w:lsdException w:unhideWhenUsed="0" w:uiPriority="66" w:semiHidden="0" w:name="Medium List 2"/>
+    <w:lsdException w:unhideWhenUsed="0" w:uiPriority="67" w:semiHidden="0" w:name="Medium Grid 1"/>
+    <w:lsdException w:unhideWhenUsed="0" w:uiPriority="68" w:semiHidden="0" w:name="Medium Grid 2"/>
+    <w:lsdException w:unhideWhenUsed="0" w:uiPriority="69" w:semiHidden="0" w:name="Medium Grid 3"/>
+    <w:lsdException w:unhideWhenUsed="0" w:uiPriority="70" w:semiHidden="0" w:name="Dark List"/>
+    <w:lsdException w:unhideWhenUsed="0" w:uiPriority="71" w:semiHidden="0" w:name="Colorful Shading"/>
+    <w:lsdException w:unhideWhenUsed="0" w:uiPriority="72" w:semiHidden="0" w:name="Colorful List"/>
+    <w:lsdException w:unhideWhenUsed="0" w:uiPriority="73" w:semiHidden="0" w:name="Colorful Grid"/>
+    <w:lsdException w:unhideWhenUsed="0" w:uiPriority="60" w:semiHidden="0" w:name="Light Shading Accent 1"/>
+    <w:lsdException w:unhideWhenUsed="0" w:uiPriority="61" w:semiHidden="0" w:name="Light List Accent 1"/>
+    <w:lsdException w:unhideWhenUsed="0" w:uiPriority="62" w:semiHidden="0" w:name="Light Grid Accent 1"/>
+    <w:lsdException w:unhideWhenUsed="0" w:uiPriority="63" w:semiHidden="0" w:name="Medium Shading 1 Accent 1"/>
+    <w:lsdException w:unhideWhenUsed="0" w:uiPriority="64" w:semiHidden="0" w:name="Medium Shading 2 Accent 1"/>
+    <w:lsdException w:unhideWhenUsed="0" w:uiPriority="65" w:semiHidden="0" w:name="Medium List 1 Accent 1"/>
     <w:lsdException w:qFormat="1" w:unhideWhenUsed="0" w:uiPriority="34" w:semiHidden="0" w:name="List Paragraph"/>
+    <w:lsdException w:unhideWhenUsed="0" w:uiPriority="66" w:semiHidden="0" w:name="Medium List 2 Accent 1"/>
+    <w:lsdException w:unhideWhenUsed="0" w:uiPriority="67" w:semiHidden="0" w:name="Medium Grid 1 Accent 1"/>
+    <w:lsdException w:unhideWhenUsed="0" w:uiPriority="68" w:semiHidden="0" w:name="Medium Grid 2 Accent 1"/>
+    <w:lsdException w:unhideWhenUsed="0" w:uiPriority="69" w:semiHidden="0" w:name="Medium Grid 3 Accent 1"/>
+    <w:lsdException w:unhideWhenUsed="0" w:uiPriority="70" w:semiHidden="0" w:name="Dark List Accent 1"/>
+    <w:lsdException w:unhideWhenUsed="0" w:uiPriority="71" w:semiHidden="0" w:name="Colorful Shading Accent 1"/>
+    <w:lsdException w:unhideWhenUsed="0" w:uiPriority="72" w:semiHidden="0" w:name="Colorful List Accent 1"/>
+    <w:lsdException w:unhideWhenUsed="0" w:uiPriority="73" w:semiHidden="0" w:name="Colorful Grid Accent 1"/>
+    <w:lsdException w:unhideWhenUsed="0" w:uiPriority="60" w:semiHidden="0" w:name="Light Shading Accent 2"/>
+    <w:lsdException w:unhideWhenUsed="0" w:uiPriority="61" w:semiHidden="0" w:name="Light List Accent 2"/>
+    <w:lsdException w:unhideWhenUsed="0" w:uiPriority="62" w:semiHidden="0" w:name="Light Grid Accent 2"/>
+    <w:lsdException w:unhideWhenUsed="0" w:uiPriority="63" w:semiHidden="0" w:name="Medium Shading 1 Accent 2"/>
+    <w:lsdException w:unhideWhenUsed="0" w:uiPriority="64" w:semiHidden="0" w:name="Medium Shading 2 Accent 2"/>
+    <w:lsdException w:unhideWhenUsed="0" w:uiPriority="65" w:semiHidden="0" w:name="Medium List 1 Accent 2"/>
+    <w:lsdException w:unhideWhenUsed="0" w:uiPriority="66" w:semiHidden="0" w:name="Medium List 2 Accent 2"/>
+    <w:lsdException w:unhideWhenUsed="0" w:uiPriority="67" w:semiHidden="0" w:name="Medium Grid 1 Accent 2"/>
+    <w:lsdException w:unhideWhenUsed="0" w:uiPriority="68" w:semiHidden="0" w:name="Medium Grid 2 Accent 2"/>
+    <w:lsdException w:unhideWhenUsed="0" w:uiPriority="69" w:semiHidden="0" w:name="Medium Grid 3 Accent 2"/>
+    <w:lsdException w:unhideWhenUsed="0" w:uiPriority="70" w:semiHidden="0" w:name="Dark List Accent 2"/>
+    <w:lsdException w:unhideWhenUsed="0" w:uiPriority="71" w:semiHidden="0" w:name="Colorful Shading Accent 2"/>
+    <w:lsdException w:unhideWhenUsed="0" w:uiPriority="72" w:semiHidden="0" w:name="Colorful List Accent 2"/>
+    <w:lsdException w:unhideWhenUsed="0" w:uiPriority="73" w:semiHidden="0" w:name="Colorful Grid Accent 2"/>
+    <w:lsdException w:unhideWhenUsed="0" w:uiPriority="60" w:semiHidden="0" w:name="Light Shading Accent 3"/>
+    <w:lsdException w:unhideWhenUsed="0" w:uiPriority="61" w:semiHidden="0" w:name="Light List Accent 3"/>
+    <w:lsdException w:unhideWhenUsed="0" w:uiPriority="62" w:semiHidden="0" w:name="Light Grid Accent 3"/>
+    <w:lsdException w:unhideWhenUsed="0" w:uiPriority="63" w:semiHidden="0" w:name="Medium Shading 1 Accent 3"/>
+    <w:lsdException w:unhideWhenUsed="0" w:uiPriority="64" w:semiHidden="0" w:name="Medium Shading 2 Accent 3"/>
+    <w:lsdException w:unhideWhenUsed="0" w:uiPriority="65" w:semiHidden="0" w:name="Medium List 1 Accent 3"/>
+    <w:lsdException w:unhideWhenUsed="0" w:uiPriority="66" w:semiHidden="0" w:name="Medium List 2 Accent 3"/>
+    <w:lsdException w:unhideWhenUsed="0" w:uiPriority="67" w:semiHidden="0" w:name="Medium Grid 1 Accent 3"/>
+    <w:lsdException w:unhideWhenUsed="0" w:uiPriority="68" w:semiHidden="0" w:name="Medium Grid 2 Accent 3"/>
+    <w:lsdException w:unhideWhenUsed="0" w:uiPriority="69" w:semiHidden="0" w:name="Medium Grid 3 Accent 3"/>
+    <w:lsdException w:unhideWhenUsed="0" w:uiPriority="70" w:semiHidden="0" w:name="Dark List Accent 3"/>
+    <w:lsdException w:unhideWhenUsed="0" w:uiPriority="71" w:semiHidden="0" w:name="Colorful Shading Accent 3"/>
+    <w:lsdException w:unhideWhenUsed="0" w:uiPriority="72" w:semiHidden="0" w:name="Colorful List Accent 3"/>
+    <w:lsdException w:unhideWhenUsed="0" w:uiPriority="73" w:semiHidden="0" w:name="Colorful Grid Accent 3"/>
+    <w:lsdException w:unhideWhenUsed="0" w:uiPriority="60" w:semiHidden="0" w:name="Light Shading Accent 4"/>
+    <w:lsdException w:unhideWhenUsed="0" w:uiPriority="61" w:semiHidden="0" w:name="Light List Accent 4"/>
+    <w:lsdException w:unhideWhenUsed="0" w:uiPriority="62" w:semiHidden="0" w:name="Light Grid Accent 4"/>
+    <w:lsdException w:unhideWhenUsed="0" w:uiPriority="63" w:semiHidden="0" w:name="Medium Shading 1 Accent 4"/>
+    <w:lsdException w:unhideWhenUsed="0" w:uiPriority="64" w:semiHidden="0" w:name="Medium Shading 2 Accent 4"/>
+    <w:lsdException w:unhideWhenUsed="0" w:uiPriority="65" w:semiHidden="0" w:name="Medium List 1 Accent 4"/>
+    <w:lsdException w:unhideWhenUsed="0" w:uiPriority="66" w:semiHidden="0" w:name="Medium List 2 Accent 4"/>
+    <w:lsdException w:unhideWhenUsed="0" w:uiPriority="67" w:semiHidden="0" w:name="Medium Grid 1 Accent 4"/>
+    <w:lsdException w:unhideWhenUsed="0" w:uiPriority="68" w:semiHidden="0" w:name="Medium Grid 2 Accent 4"/>
+    <w:lsdException w:unhideWhenUsed="0" w:uiPriority="69" w:semiHidden="0" w:name="Medium Grid 3 Accent 4"/>
+    <w:lsdException w:unhideWhenUsed="0" w:uiPriority="70" w:semiHidden="0" w:name="Dark List Accent 4"/>
+    <w:lsdException w:unhideWhenUsed="0" w:uiPriority="71" w:semiHidden="0" w:name="Colorful Shading Accent 4"/>
+    <w:lsdException w:unhideWhenUsed="0" w:uiPriority="72" w:semiHidden="0" w:name="Colorful List Accent 4"/>
+    <w:lsdException w:unhideWhenUsed="0" w:uiPriority="73" w:semiHidden="0" w:name="Colorful Grid Accent 4"/>
+    <w:lsdException w:unhideWhenUsed="0" w:uiPriority="60" w:semiHidden="0" w:name="Light Shading Accent 5"/>
+    <w:lsdException w:unhideWhenUsed="0" w:uiPriority="61" w:semiHidden="0" w:name="Light List Accent 5"/>
+    <w:lsdException w:unhideWhenUsed="0" w:uiPriority="62" w:semiHidden="0" w:name="Light Grid Accent 5"/>
+    <w:lsdException w:unhideWhenUsed="0" w:uiPriority="63" w:semiHidden="0" w:name="Medium Shading 1 Accent 5"/>
+    <w:lsdException w:unhideWhenUsed="0" w:uiPriority="64" w:semiHidden="0" w:name="Medium Shading 2 Accent 5"/>
+    <w:lsdException w:unhideWhenUsed="0" w:uiPriority="65" w:semiHidden="0" w:name="Medium List 1 Accent 5"/>
+    <w:lsdException w:unhideWhenUsed="0" w:uiPriority="66" w:semiHidden="0" w:name="Medium List 2 Accent 5"/>
+    <w:lsdException w:unhideWhenUsed="0" w:uiPriority="67" w:semiHidden="0" w:name="Medium Grid 1 Accent 5"/>
+    <w:lsdException w:unhideWhenUsed="0" w:uiPriority="68" w:semiHidden="0" w:name="Medium Grid 2 Accent 5"/>
+    <w:lsdException w:unhideWhenUsed="0" w:uiPriority="69" w:semiHidden="0" w:name="Medium Grid 3 Accent 5"/>
+    <w:lsdException w:unhideWhenUsed="0" w:uiPriority="70" w:semiHidden="0" w:name="Dark List Accent 5"/>
+    <w:lsdException w:unhideWhenUsed="0" w:uiPriority="71" w:semiHidden="0" w:name="Colorful Shading Accent 5"/>
+    <w:lsdException w:unhideWhenUsed="0" w:uiPriority="72" w:semiHidden="0" w:name="Colorful List Accent 5"/>
+    <w:lsdException w:unhideWhenUsed="0" w:uiPriority="73" w:semiHidden="0" w:name="Colorful Grid Accent 5"/>
+    <w:lsdException w:unhideWhenUsed="0" w:uiPriority="60" w:semiHidden="0" w:name="Light Shading Accent 6"/>
+    <w:lsdException w:unhideWhenUsed="0" w:uiPriority="61" w:semiHidden="0" w:name="Light List Accent 6"/>
+    <w:lsdException w:unhideWhenUsed="0" w:uiPriority="62" w:semiHidden="0" w:name="Light Grid Accent 6"/>
+    <w:lsdException w:unhideWhenUsed="0" w:uiPriority="63" w:semiHidden="0" w:name="Medium Shading 1 Accent 6"/>
+    <w:lsdException w:unhideWhenUsed="0" w:uiPriority="64" w:semiHidden="0" w:name="Medium Shading 2 Accent 6"/>
+    <w:lsdException w:unhideWhenUsed="0" w:uiPriority="65" w:semiHidden="0" w:name="Medium List 1 Accent 6"/>
+    <w:lsdException w:unhideWhenUsed="0" w:uiPriority="66" w:semiHidden="0" w:name="Medium List 2 Accent 6"/>
+    <w:lsdException w:unhideWhenUsed="0" w:uiPriority="67" w:semiHidden="0" w:name="Medium Grid 1 Accent 6"/>
+    <w:lsdException w:unhideWhenUsed="0" w:uiPriority="68" w:semiHidden="0" w:name="Medium Grid 2 Accent 6"/>
+    <w:lsdException w:unhideWhenUsed="0" w:uiPriority="69" w:semiHidden="0" w:name="Medium Grid 3 Accent 6"/>
+    <w:lsdException w:unhideWhenUsed="0" w:uiPriority="70" w:semiHidden="0" w:name="Dark List Accent 6"/>
+    <w:lsdException w:unhideWhenUsed="0" w:uiPriority="71" w:semiHidden="0" w:name="Colorful Shading Accent 6"/>
+    <w:lsdException w:unhideWhenUsed="0" w:uiPriority="72" w:semiHidden="0" w:name="Colorful List Accent 6"/>
+    <w:lsdException w:unhideWhenUsed="0" w:uiPriority="73" w:semiHidden="0" w:name="Colorful Grid Accent 6"/>
   </w:latentStyles>
   <w:style w:type="paragraph" w:default="1" w:styleId="1">
     <w:name w:val="Normal"/>
@@ -14210,35 +14392,7 @@
       </w:tblCellMar>
     </w:tblPr>
   </w:style>
-  <w:style w:type="character" w:styleId="7">
-    <w:name w:val="annotation reference"/>
-    <w:basedOn w:val="5"/>
-    <w:semiHidden/>
-    <w:unhideWhenUsed/>
-    <w:qFormat/>
-    <w:uiPriority w:val="99"/>
-    <w:rPr>
-      <w:sz w:val="16"/>
-      <w:szCs w:val="16"/>
-    </w:rPr>
-  </w:style>
-  <w:style w:type="character" w:styleId="8">
-    <w:name w:val="Hyperlink"/>
-    <w:basedOn w:val="5"/>
-    <w:unhideWhenUsed/>
-    <w:qFormat/>
-    <w:uiPriority w:val="99"/>
-    <w:rPr>
-      <w:color w:val="0000FF" w:themeColor="hyperlink"/>
-      <w:u w:val="single"/>
-      <w14:textFill>
-        <w14:solidFill>
-          <w14:schemeClr w14:val="hlink"/>
-        </w14:solidFill>
-      </w14:textFill>
-    </w:rPr>
-  </w:style>
-  <w:style w:type="paragraph" w:styleId="9">
+  <w:style w:type="paragraph" w:styleId="7">
     <w:name w:val="Balloon Text"/>
     <w:basedOn w:val="1"/>
     <w:link w:val="24"/>
@@ -14252,7 +14406,17 @@
       <w:szCs w:val="16"/>
     </w:rPr>
   </w:style>
-  <w:style w:type="paragraph" w:styleId="10">
+  <w:style w:type="paragraph" w:styleId="8">
+    <w:name w:val="Body Text"/>
+    <w:basedOn w:val="1"/>
+    <w:link w:val="25"/>
+    <w:qFormat/>
+    <w:uiPriority w:val="0"/>
+    <w:rPr>
+      <w:sz w:val="28"/>
+    </w:rPr>
+  </w:style>
+  <w:style w:type="paragraph" w:styleId="9">
     <w:name w:val="caption"/>
     <w:basedOn w:val="1"/>
     <w:next w:val="1"/>
@@ -14274,6 +14438,18 @@
           <w14:schemeClr w14:val="tx1"/>
         </w14:solidFill>
       </w14:textFill>
+    </w:rPr>
+  </w:style>
+  <w:style w:type="character" w:styleId="10">
+    <w:name w:val="annotation reference"/>
+    <w:basedOn w:val="5"/>
+    <w:semiHidden/>
+    <w:unhideWhenUsed/>
+    <w:qFormat/>
+    <w:uiPriority w:val="99"/>
+    <w:rPr>
+      <w:sz w:val="16"/>
+      <w:szCs w:val="16"/>
     </w:rPr>
   </w:style>
   <w:style w:type="paragraph" w:styleId="11">
@@ -14304,6 +14480,20 @@
     </w:rPr>
   </w:style>
   <w:style w:type="paragraph" w:styleId="13">
+    <w:name w:val="footer"/>
+    <w:basedOn w:val="1"/>
+    <w:link w:val="28"/>
+    <w:unhideWhenUsed/>
+    <w:qFormat/>
+    <w:uiPriority w:val="99"/>
+    <w:pPr>
+      <w:tabs>
+        <w:tab w:val="center" w:pos="4677"/>
+        <w:tab w:val="right" w:pos="9355"/>
+      </w:tabs>
+    </w:pPr>
+  </w:style>
+  <w:style w:type="paragraph" w:styleId="14">
     <w:name w:val="header"/>
     <w:basedOn w:val="1"/>
     <w:link w:val="27"/>
@@ -14317,95 +14507,7 @@
       </w:tabs>
     </w:pPr>
   </w:style>
-  <w:style w:type="paragraph" w:styleId="14">
-    <w:name w:val="Body Text"/>
-    <w:basedOn w:val="1"/>
-    <w:link w:val="25"/>
-    <w:qFormat/>
-    <w:uiPriority w:val="0"/>
-    <w:rPr>
-      <w:sz w:val="28"/>
-    </w:rPr>
-  </w:style>
   <w:style w:type="paragraph" w:styleId="15">
-    <w:name w:val="toc 1"/>
-    <w:basedOn w:val="1"/>
-    <w:next w:val="1"/>
-    <w:unhideWhenUsed/>
-    <w:qFormat/>
-    <w:uiPriority w:val="39"/>
-    <w:pPr>
-      <w:spacing w:after="100" w:line="276" w:lineRule="auto"/>
-    </w:pPr>
-    <w:rPr>
-      <w:rFonts w:asciiTheme="minorHAnsi" w:hAnsiTheme="minorHAnsi" w:eastAsiaTheme="minorEastAsia" w:cstheme="minorBidi"/>
-      <w:sz w:val="22"/>
-      <w:szCs w:val="22"/>
-      <w:lang w:eastAsia="en-US"/>
-    </w:rPr>
-  </w:style>
-  <w:style w:type="paragraph" w:styleId="16">
-    <w:name w:val="toc 3"/>
-    <w:basedOn w:val="1"/>
-    <w:next w:val="1"/>
-    <w:unhideWhenUsed/>
-    <w:qFormat/>
-    <w:uiPriority w:val="39"/>
-    <w:pPr>
-      <w:spacing w:after="100" w:line="276" w:lineRule="auto"/>
-      <w:ind w:left="440"/>
-    </w:pPr>
-    <w:rPr>
-      <w:rFonts w:asciiTheme="minorHAnsi" w:hAnsiTheme="minorHAnsi" w:eastAsiaTheme="minorEastAsia" w:cstheme="minorBidi"/>
-      <w:sz w:val="22"/>
-      <w:szCs w:val="22"/>
-      <w:lang w:eastAsia="en-US"/>
-    </w:rPr>
-  </w:style>
-  <w:style w:type="paragraph" w:styleId="17">
-    <w:name w:val="toc 2"/>
-    <w:basedOn w:val="1"/>
-    <w:next w:val="1"/>
-    <w:unhideWhenUsed/>
-    <w:qFormat/>
-    <w:uiPriority w:val="39"/>
-    <w:pPr>
-      <w:spacing w:after="100" w:line="276" w:lineRule="auto"/>
-      <w:ind w:left="220"/>
-    </w:pPr>
-    <w:rPr>
-      <w:rFonts w:asciiTheme="minorHAnsi" w:hAnsiTheme="minorHAnsi" w:eastAsiaTheme="minorEastAsia" w:cstheme="minorBidi"/>
-      <w:sz w:val="22"/>
-      <w:szCs w:val="22"/>
-      <w:lang w:eastAsia="en-US"/>
-    </w:rPr>
-  </w:style>
-  <w:style w:type="paragraph" w:styleId="18">
-    <w:name w:val="footer"/>
-    <w:basedOn w:val="1"/>
-    <w:link w:val="28"/>
-    <w:unhideWhenUsed/>
-    <w:qFormat/>
-    <w:uiPriority w:val="99"/>
-    <w:pPr>
-      <w:tabs>
-        <w:tab w:val="center" w:pos="4677"/>
-        <w:tab w:val="right" w:pos="9355"/>
-      </w:tabs>
-    </w:pPr>
-  </w:style>
-  <w:style w:type="paragraph" w:styleId="19">
-    <w:name w:val="Normal (Web)"/>
-    <w:basedOn w:val="1"/>
-    <w:semiHidden/>
-    <w:unhideWhenUsed/>
-    <w:qFormat/>
-    <w:uiPriority w:val="99"/>
-    <w:pPr>
-      <w:spacing w:before="100" w:beforeAutospacing="1" w:after="100" w:afterAutospacing="1"/>
-    </w:pPr>
-  </w:style>
-  <w:style w:type="paragraph" w:styleId="20">
     <w:name w:val="HTML Preformatted"/>
     <w:basedOn w:val="1"/>
     <w:link w:val="31"/>
@@ -14440,7 +14542,34 @@
       <w:lang w:eastAsia="en-US"/>
     </w:rPr>
   </w:style>
-  <w:style w:type="table" w:styleId="21">
+  <w:style w:type="character" w:styleId="16">
+    <w:name w:val="Hyperlink"/>
+    <w:basedOn w:val="5"/>
+    <w:unhideWhenUsed/>
+    <w:qFormat/>
+    <w:uiPriority w:val="99"/>
+    <w:rPr>
+      <w:color w:val="0000FF" w:themeColor="hyperlink"/>
+      <w:u w:val="single"/>
+      <w14:textFill>
+        <w14:solidFill>
+          <w14:schemeClr w14:val="hlink"/>
+        </w14:solidFill>
+      </w14:textFill>
+    </w:rPr>
+  </w:style>
+  <w:style w:type="paragraph" w:styleId="17">
+    <w:name w:val="Normal (Web)"/>
+    <w:basedOn w:val="1"/>
+    <w:semiHidden/>
+    <w:unhideWhenUsed/>
+    <w:qFormat/>
+    <w:uiPriority w:val="99"/>
+    <w:pPr>
+      <w:spacing w:before="100" w:beforeAutospacing="1" w:after="100" w:afterAutospacing="1"/>
+    </w:pPr>
+  </w:style>
+  <w:style w:type="table" w:styleId="18">
     <w:name w:val="Table Grid"/>
     <w:basedOn w:val="6"/>
     <w:qFormat/>
@@ -14455,6 +14584,59 @@
         <w:insideV w:val="single" w:color="auto" w:sz="4" w:space="0"/>
       </w:tblBorders>
     </w:tblPr>
+  </w:style>
+  <w:style w:type="paragraph" w:styleId="19">
+    <w:name w:val="toc 1"/>
+    <w:basedOn w:val="1"/>
+    <w:next w:val="1"/>
+    <w:unhideWhenUsed/>
+    <w:qFormat/>
+    <w:uiPriority w:val="39"/>
+    <w:pPr>
+      <w:spacing w:after="100" w:line="276" w:lineRule="auto"/>
+    </w:pPr>
+    <w:rPr>
+      <w:rFonts w:asciiTheme="minorHAnsi" w:hAnsiTheme="minorHAnsi" w:eastAsiaTheme="minorEastAsia" w:cstheme="minorBidi"/>
+      <w:sz w:val="22"/>
+      <w:szCs w:val="22"/>
+      <w:lang w:eastAsia="en-US"/>
+    </w:rPr>
+  </w:style>
+  <w:style w:type="paragraph" w:styleId="20">
+    <w:name w:val="toc 2"/>
+    <w:basedOn w:val="1"/>
+    <w:next w:val="1"/>
+    <w:unhideWhenUsed/>
+    <w:qFormat/>
+    <w:uiPriority w:val="39"/>
+    <w:pPr>
+      <w:spacing w:after="100" w:line="276" w:lineRule="auto"/>
+      <w:ind w:left="220"/>
+    </w:pPr>
+    <w:rPr>
+      <w:rFonts w:asciiTheme="minorHAnsi" w:hAnsiTheme="minorHAnsi" w:eastAsiaTheme="minorEastAsia" w:cstheme="minorBidi"/>
+      <w:sz w:val="22"/>
+      <w:szCs w:val="22"/>
+      <w:lang w:eastAsia="en-US"/>
+    </w:rPr>
+  </w:style>
+  <w:style w:type="paragraph" w:styleId="21">
+    <w:name w:val="toc 3"/>
+    <w:basedOn w:val="1"/>
+    <w:next w:val="1"/>
+    <w:unhideWhenUsed/>
+    <w:qFormat/>
+    <w:uiPriority w:val="39"/>
+    <w:pPr>
+      <w:spacing w:after="100" w:line="276" w:lineRule="auto"/>
+      <w:ind w:left="440"/>
+    </w:pPr>
+    <w:rPr>
+      <w:rFonts w:asciiTheme="minorHAnsi" w:hAnsiTheme="minorHAnsi" w:eastAsiaTheme="minorEastAsia" w:cstheme="minorBidi"/>
+      <w:sz w:val="22"/>
+      <w:szCs w:val="22"/>
+      <w:lang w:eastAsia="en-US"/>
+    </w:rPr>
   </w:style>
   <w:style w:type="character" w:customStyle="1" w:styleId="22">
     <w:name w:val="Заголовок 1 Знак"/>
@@ -14485,7 +14667,7 @@
   <w:style w:type="character" w:customStyle="1" w:styleId="24">
     <w:name w:val="Текст выноски Знак"/>
     <w:basedOn w:val="5"/>
-    <w:link w:val="9"/>
+    <w:link w:val="7"/>
     <w:semiHidden/>
     <w:qFormat/>
     <w:uiPriority w:val="99"/>
@@ -14499,7 +14681,7 @@
   <w:style w:type="character" w:customStyle="1" w:styleId="25">
     <w:name w:val="Основной текст Знак"/>
     <w:basedOn w:val="5"/>
-    <w:link w:val="14"/>
+    <w:link w:val="8"/>
     <w:qFormat/>
     <w:uiPriority w:val="0"/>
     <w:rPr>
@@ -14529,7 +14711,7 @@
   <w:style w:type="character" w:customStyle="1" w:styleId="27">
     <w:name w:val="Верхний колонтитул Знак"/>
     <w:basedOn w:val="5"/>
-    <w:link w:val="13"/>
+    <w:link w:val="14"/>
     <w:qFormat/>
     <w:uiPriority w:val="99"/>
     <w:rPr>
@@ -14542,7 +14724,7 @@
   <w:style w:type="character" w:customStyle="1" w:styleId="28">
     <w:name w:val="Нижний колонтитул Знак"/>
     <w:basedOn w:val="5"/>
-    <w:link w:val="18"/>
+    <w:link w:val="13"/>
     <w:qFormat/>
     <w:uiPriority w:val="99"/>
     <w:rPr>
@@ -14585,7 +14767,7 @@
   <w:style w:type="character" w:customStyle="1" w:styleId="31">
     <w:name w:val="Стандартный HTML Знак"/>
     <w:basedOn w:val="5"/>
-    <w:link w:val="20"/>
+    <w:link w:val="15"/>
     <w:semiHidden/>
     <w:qFormat/>
     <w:uiPriority w:val="99"/>
@@ -14886,6 +15068,7 @@
 <s:customData xmlns="http://www.wps.cn/officeDocument/2013/wpsCustomData" xmlns:s="http://www.wps.cn/officeDocument/2013/wpsCustomData">
   <customSectProps>
     <customSectPr/>
+    <customSectPr/>
   </customSectProps>
   <customShpExts>
     <customShpInfo spid="_x0000_s1026" textRotate="1"/>

</xml_diff>